<commit_message>
Refactored to self.model and self.view in caseupdaters.
</commit_message>
<xml_diff>
--- a/resources/Saved/21TRC10109_Crim_Traffic Judgment Entry.docx
+++ b/resources/Saved/21TRC10109_Crim_Traffic Judgment Entry.docx
@@ -249,6 +249,7 @@
         </w:rPr>
         <w:t xml:space="preserve">.  </w:t>
       </w:r>
+      <w:proofErr w:type="gramStart"/>
       <w:r>
         <w:rPr>
           <w:rFonts w:ascii="Palatino Linotype" w:hAnsi="Palatino Linotype"/>
@@ -328,6 +329,7 @@
           <w:szCs w:val="20"/>
         </w:rPr>
       </w:pPr>
+      <w:proofErr w:type="gramStart"/>
       <w:r>
         <w:rPr>
           <w:rFonts w:ascii="Palatino Linotype" w:hAnsi="Palatino Linotype"/>
@@ -484,6 +486,7 @@
         <w:jc w:val="center"/>
         <w:rPr>
           <w:rFonts w:ascii="Palatino Linotype" w:hAnsi="Palatino Linotype"/>
+          <w:bCs/>
           <w:sz w:val="20"/>
           <w:szCs w:val="20"/>
         </w:rPr>
@@ -497,7 +500,40 @@
           <w:szCs w:val="20"/>
           <w:u w:val="single"/>
         </w:rPr>
-        <w:t>FINAL JUDGMENT ENTRY</w:t>
+        <w:t>MAGISTRATE</w:t>
+      </w:r>
+      <w:r>
+        <w:rPr>
+          <w:rFonts w:ascii="Palatino Linotype" w:hAnsi="Palatino Linotype"/>
+          <w:b/>
+          <w:bCs/>
+          <w:sz w:val="20"/>
+          <w:szCs w:val="20"/>
+          <w:u w:val="single"/>
+        </w:rPr>
+        <w:t>’S</w:t>
+      </w:r>
+      <w:r>
+        <w:rPr>
+          <w:rFonts w:ascii="Palatino Linotype" w:hAnsi="Palatino Linotype"/>
+          <w:b/>
+          <w:bCs/>
+          <w:sz w:val="20"/>
+          <w:szCs w:val="20"/>
+          <w:u w:val="single"/>
+        </w:rPr>
+        <w:t xml:space="preserve"> </w:t>
+      </w:r>
+      <w:r>
+        <w:rPr>
+          <w:rFonts w:ascii="Palatino Linotype" w:hAnsi="Palatino Linotype"/>
+          <w:b/>
+          <w:bCs/>
+          <w:sz w:val="20"/>
+          <w:szCs w:val="20"/>
+          <w:u w:val="single"/>
+        </w:rPr>
+        <w:t xml:space="preserve">DECISION</w:t>
       </w:r>
     </w:p>
     <w:p>
@@ -592,6 +628,7 @@
         </w:rPr>
         <w:t xml:space="preserve"> for </w:t>
       </w:r>
+      <w:proofErr w:type="gramStart"/>
       <w:r>
         <w:rPr>
           <w:rFonts w:ascii="Palatino Linotype" w:hAnsi="Palatino Linotype"/>
@@ -606,7 +643,7 @@
           <w:sz w:val="20"/>
           <w:szCs w:val="20"/>
         </w:rPr>
-        <w:t xml:space="preserve"> on March 19, 2022.</w:t>
+        <w:t xml:space="preserve"> on March 23, 2022.</w:t>
       </w:r>
       <w:r>
         <w:rPr>
@@ -623,7 +660,17 @@
           <w:sz w:val="20"/>
           <w:szCs w:val="20"/>
         </w:rPr>
-        <w:t xml:space="preserve">Defendant was represented by Geoffrey Spall, Private Counsel. </w:t>
+        <w:t xml:space="preserve">Defendant</w:t>
+      </w:r>
+      <w:proofErr w:type="gramEnd"/>
+      <w:r>
+        <w:rPr>
+          <w:rFonts w:ascii="Palatino Linotype" w:hAnsi="Palatino Linotype"/>
+          <w:bCs/>
+          <w:sz w:val="20"/>
+          <w:szCs w:val="20"/>
+        </w:rPr>
+        <w:t xml:space="preserve"> was represented by Geoffrey Spall, Private Counsel. </w:t>
       </w:r>
       <w:r>
         <w:rPr>
@@ -885,6 +932,7 @@
                 <w:szCs w:val="20"/>
               </w:rPr>
             </w:pPr>
+            <w:proofErr w:type="gramStart"/>
             <w:r>
               <w:rPr>
                 <w:rFonts w:ascii="Palatino Linotype" w:hAnsi="Palatino Linotype"/>
@@ -924,6 +972,7 @@
                 <w:szCs w:val="20"/>
               </w:rPr>
             </w:pPr>
+            <w:proofErr w:type="gramStart"/>
             <w:r>
               <w:rPr>
                 <w:rFonts w:ascii="Palatino Linotype" w:hAnsi="Palatino Linotype"/>
@@ -963,6 +1012,7 @@
                 <w:szCs w:val="20"/>
               </w:rPr>
             </w:pPr>
+            <w:proofErr w:type="gramStart"/>
             <w:r>
               <w:rPr>
                 <w:rFonts w:ascii="Palatino Linotype" w:hAnsi="Palatino Linotype"/>
@@ -1045,6 +1095,7 @@
                 <w:szCs w:val="20"/>
               </w:rPr>
             </w:pPr>
+            <w:proofErr w:type="gramStart"/>
             <w:r>
               <w:rPr>
                 <w:rFonts w:ascii="Palatino Linotype" w:hAnsi="Palatino Linotype"/>
@@ -1083,6 +1134,7 @@
                 <w:szCs w:val="20"/>
               </w:rPr>
             </w:pPr>
+            <w:proofErr w:type="gramStart"/>
             <w:r>
               <w:rPr>
                 <w:rFonts w:ascii="Palatino Linotype" w:hAnsi="Palatino Linotype"/>
@@ -1121,6 +1173,7 @@
                 <w:szCs w:val="20"/>
               </w:rPr>
             </w:pPr>
+            <w:proofErr w:type="gramStart"/>
             <w:r>
               <w:rPr>
                 <w:rFonts w:ascii="Palatino Linotype" w:hAnsi="Palatino Linotype"/>
@@ -1202,6 +1255,7 @@
                 <w:szCs w:val="20"/>
               </w:rPr>
             </w:pPr>
+            <w:proofErr w:type="gramStart"/>
             <w:r>
               <w:rPr>
                 <w:rFonts w:ascii="Palatino Linotype" w:hAnsi="Palatino Linotype"/>
@@ -1240,6 +1294,7 @@
                 <w:szCs w:val="20"/>
               </w:rPr>
             </w:pPr>
+            <w:proofErr w:type="gramStart"/>
             <w:r>
               <w:rPr>
                 <w:rFonts w:ascii="Palatino Linotype" w:hAnsi="Palatino Linotype"/>
@@ -1278,6 +1333,7 @@
                 <w:szCs w:val="20"/>
               </w:rPr>
             </w:pPr>
+            <w:proofErr w:type="gramStart"/>
             <w:r>
               <w:rPr>
                 <w:rFonts w:ascii="Palatino Linotype" w:hAnsi="Palatino Linotype"/>
@@ -1359,15 +1415,16 @@
                 <w:szCs w:val="20"/>
               </w:rPr>
             </w:pPr>
-            <w:r>
-              <w:rPr>
-                <w:rFonts w:ascii="Palatino Linotype" w:hAnsi="Palatino Linotype"/>
-                <w:b/>
-                <w:bCs/>
-                <w:sz w:val="20"/>
-                <w:szCs w:val="20"/>
-              </w:rPr>
-              <w:t xml:space="preserve">Guilty</w:t>
+            <w:proofErr w:type="gramStart"/>
+            <w:r>
+              <w:rPr>
+                <w:rFonts w:ascii="Palatino Linotype" w:hAnsi="Palatino Linotype"/>
+                <w:b/>
+                <w:bCs/>
+                <w:sz w:val="20"/>
+                <w:szCs w:val="20"/>
+              </w:rPr>
+              <w:t xml:space="preserve">No Contest</w:t>
             </w:r>
           </w:p>
         </w:tc>
@@ -1397,6 +1454,7 @@
                 <w:szCs w:val="20"/>
               </w:rPr>
             </w:pPr>
+            <w:proofErr w:type="gramStart"/>
             <w:r>
               <w:rPr>
                 <w:rFonts w:ascii="Palatino Linotype" w:hAnsi="Palatino Linotype"/>
@@ -1435,15 +1493,16 @@
                 <w:szCs w:val="20"/>
               </w:rPr>
             </w:pPr>
-            <w:r>
-              <w:rPr>
-                <w:rFonts w:ascii="Palatino Linotype" w:hAnsi="Palatino Linotype"/>
-                <w:b/>
-                <w:bCs/>
-                <w:sz w:val="20"/>
-                <w:szCs w:val="20"/>
-              </w:rPr>
-              <w:t xml:space="preserve">Guilty</w:t>
+            <w:proofErr w:type="gramStart"/>
+            <w:r>
+              <w:rPr>
+                <w:rFonts w:ascii="Palatino Linotype" w:hAnsi="Palatino Linotype"/>
+                <w:b/>
+                <w:bCs/>
+                <w:sz w:val="20"/>
+                <w:szCs w:val="20"/>
+              </w:rPr>
+              <w:t xml:space="preserve">No Contest</w:t>
             </w:r>
           </w:p>
         </w:tc>
@@ -1516,6 +1575,7 @@
                 <w:szCs w:val="20"/>
               </w:rPr>
             </w:pPr>
+            <w:proofErr w:type="gramStart"/>
             <w:r>
               <w:rPr>
                 <w:rFonts w:ascii="Palatino Linotype" w:hAnsi="Palatino Linotype"/>
@@ -1554,6 +1614,7 @@
                 <w:szCs w:val="20"/>
               </w:rPr>
             </w:pPr>
+            <w:proofErr w:type="gramStart"/>
             <w:r>
               <w:rPr>
                 <w:rFonts w:ascii="Palatino Linotype" w:hAnsi="Palatino Linotype"/>
@@ -1592,6 +1653,7 @@
                 <w:szCs w:val="20"/>
               </w:rPr>
             </w:pPr>
+            <w:proofErr w:type="gramStart"/>
             <w:r>
               <w:rPr>
                 <w:rFonts w:ascii="Palatino Linotype" w:hAnsi="Palatino Linotype"/>
@@ -1673,15 +1735,16 @@
                 <w:szCs w:val="20"/>
               </w:rPr>
             </w:pPr>
-            <w:r>
-              <w:rPr>
-                <w:rFonts w:ascii="Palatino Linotype" w:hAnsi="Palatino Linotype"/>
-                <w:b/>
-                <w:bCs/>
-                <w:sz w:val="20"/>
-                <w:szCs w:val="20"/>
-              </w:rPr>
-              <w:t xml:space="preserve">$ 375</w:t>
+            <w:proofErr w:type="gramStart"/>
+            <w:r>
+              <w:rPr>
+                <w:rFonts w:ascii="Palatino Linotype" w:hAnsi="Palatino Linotype"/>
+                <w:b/>
+                <w:bCs/>
+                <w:sz w:val="20"/>
+                <w:szCs w:val="20"/>
+              </w:rPr>
+              <w:t xml:space="preserve">$ 34</w:t>
             </w:r>
           </w:p>
         </w:tc>
@@ -1711,6 +1774,7 @@
                 <w:szCs w:val="20"/>
               </w:rPr>
             </w:pPr>
+            <w:proofErr w:type="gramStart"/>
             <w:r>
               <w:rPr>
                 <w:rFonts w:ascii="Palatino Linotype" w:hAnsi="Palatino Linotype"/>
@@ -1749,15 +1813,16 @@
                 <w:szCs w:val="20"/>
               </w:rPr>
             </w:pPr>
-            <w:r>
-              <w:rPr>
-                <w:rFonts w:ascii="Palatino Linotype" w:hAnsi="Palatino Linotype"/>
-                <w:b/>
-                <w:bCs/>
-                <w:sz w:val="20"/>
-                <w:szCs w:val="20"/>
-              </w:rPr>
-              <w:t xml:space="preserve">$ 0</w:t>
+            <w:proofErr w:type="gramStart"/>
+            <w:r>
+              <w:rPr>
+                <w:rFonts w:ascii="Palatino Linotype" w:hAnsi="Palatino Linotype"/>
+                <w:b/>
+                <w:bCs/>
+                <w:sz w:val="20"/>
+                <w:szCs w:val="20"/>
+              </w:rPr>
+              <w:t xml:space="preserve">$ 233</w:t>
             </w:r>
           </w:p>
         </w:tc>
@@ -1850,15 +1915,16 @@
                 <w:szCs w:val="20"/>
               </w:rPr>
             </w:pPr>
-            <w:r>
-              <w:rPr>
-                <w:rFonts w:ascii="Palatino Linotype" w:hAnsi="Palatino Linotype"/>
-                <w:b/>
-                <w:bCs/>
-                <w:sz w:val="20"/>
-                <w:szCs w:val="20"/>
-              </w:rPr>
-              <w:t xml:space="preserve">$ 0</w:t>
+            <w:proofErr w:type="gramStart"/>
+            <w:r>
+              <w:rPr>
+                <w:rFonts w:ascii="Palatino Linotype" w:hAnsi="Palatino Linotype"/>
+                <w:b/>
+                <w:bCs/>
+                <w:sz w:val="20"/>
+                <w:szCs w:val="20"/>
+              </w:rPr>
+              <w:t xml:space="preserve">$ 2</w:t>
             </w:r>
           </w:p>
         </w:tc>
@@ -1888,6 +1954,7 @@
                 <w:szCs w:val="20"/>
               </w:rPr>
             </w:pPr>
+            <w:proofErr w:type="gramStart"/>
             <w:r>
               <w:rPr>
                 <w:rFonts w:ascii="Palatino Linotype" w:hAnsi="Palatino Linotype"/>
@@ -1926,15 +1993,16 @@
                 <w:szCs w:val="20"/>
               </w:rPr>
             </w:pPr>
-            <w:r>
-              <w:rPr>
-                <w:rFonts w:ascii="Palatino Linotype" w:hAnsi="Palatino Linotype"/>
-                <w:b/>
-                <w:bCs/>
-                <w:sz w:val="20"/>
-                <w:szCs w:val="20"/>
-              </w:rPr>
-              <w:t xml:space="preserve">$ 0</w:t>
+            <w:proofErr w:type="gramStart"/>
+            <w:r>
+              <w:rPr>
+                <w:rFonts w:ascii="Palatino Linotype" w:hAnsi="Palatino Linotype"/>
+                <w:b/>
+                <w:bCs/>
+                <w:sz w:val="20"/>
+                <w:szCs w:val="20"/>
+              </w:rPr>
+              <w:t xml:space="preserve">$ 2</w:t>
             </w:r>
           </w:p>
         </w:tc>
@@ -2007,15 +2075,16 @@
                 <w:szCs w:val="20"/>
               </w:rPr>
             </w:pPr>
-            <w:r>
-              <w:rPr>
-                <w:rFonts w:ascii="Palatino Linotype" w:hAnsi="Palatino Linotype"/>
-                <w:b/>
-                <w:bCs/>
-                <w:sz w:val="20"/>
-                <w:szCs w:val="20"/>
-              </w:rPr>
-              <w:t xml:space="preserve">None</w:t>
+            <w:proofErr w:type="gramStart"/>
+            <w:r>
+              <w:rPr>
+                <w:rFonts w:ascii="Palatino Linotype" w:hAnsi="Palatino Linotype"/>
+                <w:b/>
+                <w:bCs/>
+                <w:sz w:val="20"/>
+                <w:szCs w:val="20"/>
+              </w:rPr>
+              <w:t xml:space="preserve">34</w:t>
             </w:r>
           </w:p>
         </w:tc>
@@ -2045,6 +2114,7 @@
                 <w:szCs w:val="20"/>
               </w:rPr>
             </w:pPr>
+            <w:proofErr w:type="gramStart"/>
             <w:r>
               <w:rPr>
                 <w:rFonts w:ascii="Palatino Linotype" w:hAnsi="Palatino Linotype"/>
@@ -2083,15 +2153,16 @@
                 <w:szCs w:val="20"/>
               </w:rPr>
             </w:pPr>
-            <w:r>
-              <w:rPr>
-                <w:rFonts w:ascii="Palatino Linotype" w:hAnsi="Palatino Linotype"/>
-                <w:b/>
-                <w:bCs/>
-                <w:sz w:val="20"/>
-                <w:szCs w:val="20"/>
-              </w:rPr>
-              <w:t xml:space="preserve">None</w:t>
+            <w:proofErr w:type="gramStart"/>
+            <w:r>
+              <w:rPr>
+                <w:rFonts w:ascii="Palatino Linotype" w:hAnsi="Palatino Linotype"/>
+                <w:b/>
+                <w:bCs/>
+                <w:sz w:val="20"/>
+                <w:szCs w:val="20"/>
+              </w:rPr>
+              <w:t xml:space="preserve">233</w:t>
             </w:r>
           </w:p>
         </w:tc>
@@ -2184,15 +2255,16 @@
                 <w:szCs w:val="20"/>
               </w:rPr>
             </w:pPr>
-            <w:r>
-              <w:rPr>
-                <w:rFonts w:ascii="Palatino Linotype" w:hAnsi="Palatino Linotype"/>
-                <w:b/>
-                <w:bCs/>
-                <w:sz w:val="20"/>
-                <w:szCs w:val="20"/>
-              </w:rPr>
-              <w:t xml:space="preserve">None</w:t>
+            <w:proofErr w:type="gramStart"/>
+            <w:r>
+              <w:rPr>
+                <w:rFonts w:ascii="Palatino Linotype" w:hAnsi="Palatino Linotype"/>
+                <w:b/>
+                <w:bCs/>
+                <w:sz w:val="20"/>
+                <w:szCs w:val="20"/>
+              </w:rPr>
+              <w:t xml:space="preserve">2</w:t>
             </w:r>
           </w:p>
         </w:tc>
@@ -2222,6 +2294,7 @@
                 <w:szCs w:val="20"/>
               </w:rPr>
             </w:pPr>
+            <w:proofErr w:type="gramStart"/>
             <w:r>
               <w:rPr>
                 <w:rFonts w:ascii="Palatino Linotype" w:hAnsi="Palatino Linotype"/>
@@ -2260,15 +2333,16 @@
                 <w:szCs w:val="20"/>
               </w:rPr>
             </w:pPr>
-            <w:r>
-              <w:rPr>
-                <w:rFonts w:ascii="Palatino Linotype" w:hAnsi="Palatino Linotype"/>
-                <w:b/>
-                <w:bCs/>
-                <w:sz w:val="20"/>
-                <w:szCs w:val="20"/>
-              </w:rPr>
-              <w:t xml:space="preserve">None</w:t>
+            <w:proofErr w:type="gramStart"/>
+            <w:r>
+              <w:rPr>
+                <w:rFonts w:ascii="Palatino Linotype" w:hAnsi="Palatino Linotype"/>
+                <w:b/>
+                <w:bCs/>
+                <w:sz w:val="20"/>
+                <w:szCs w:val="20"/>
+              </w:rPr>
+              <w:t xml:space="preserve">2</w:t>
             </w:r>
           </w:p>
         </w:tc>
@@ -2323,9 +2397,311 @@
         </w:rPr>
         <w:t xml:space="preserve"/>
       </w:r>
+      <w:r>
+        <w:rPr>
+          <w:rFonts w:ascii="Palatino Linotype" w:hAnsi="Palatino Linotype"/>
+          <w:sz w:val="20"/>
+          <w:szCs w:val="20"/>
+        </w:rPr>
+        <w:t xml:space="preserve"/>
+        <w:br/>
+        <w:t xml:space="preserve"/>
+      </w:r>
+      <w:r>
+        <w:rPr>
+          <w:rFonts w:ascii="Palatino Linotype" w:hAnsi="Palatino Linotype"/>
+          <w:b/>
+          <w:bCs/>
+          <w:sz w:val="20"/>
+          <w:szCs w:val="20"/>
+        </w:rPr>
+        <w:t xml:space="preserve">Jail.</w:t>
+      </w:r>
+      <w:r>
+        <w:rPr>
+          <w:rFonts w:ascii="Palatino Linotype" w:hAnsi="Palatino Linotype"/>
+          <w:sz w:val="20"/>
+          <w:szCs w:val="20"/>
+        </w:rPr>
+        <w:t xml:space="preserve"> </w:t>
+      </w:r>
+      <w:r>
+        <w:rPr>
+          <w:rFonts w:ascii="Palatino Linotype" w:hAnsi="Palatino Linotype"/>
+          <w:bCs/>
+          <w:sz w:val="20"/>
+          <w:szCs w:val="20"/>
+        </w:rPr>
+        <w:t xml:space="preserve">Defendant is to </w:t>
+      </w:r>
+      <w:r>
+        <w:rPr>
+          <w:rFonts w:ascii="Palatino Linotype" w:hAnsi="Palatino Linotype"/>
+          <w:b/>
+          <w:sz w:val="20"/>
+          <w:szCs w:val="20"/>
+        </w:rPr>
+        <w:t xml:space="preserve">serve </w:t>
+      </w:r>
+      <w:proofErr w:type="gramStart"/>
+      <w:r>
+        <w:rPr>
+          <w:rFonts w:ascii="Palatino Linotype" w:hAnsi="Palatino Linotype"/>
+          <w:b/>
+          <w:sz w:val="20"/>
+          <w:szCs w:val="20"/>
+        </w:rPr>
+        <w:t xml:space="preserve">263 days</w:t>
+      </w:r>
+      <w:r>
+        <w:rPr>
+          <w:rFonts w:ascii="Palatino Linotype" w:hAnsi="Palatino Linotype"/>
+          <w:bCs/>
+          <w:sz w:val="20"/>
+          <w:szCs w:val="20"/>
+        </w:rPr>
+        <w:t xml:space="preserve"> in jail</w:t>
+      </w:r>
+      <w:r>
+        <w:rPr>
+          <w:rFonts w:ascii="Palatino Linotype" w:hAnsi="Palatino Linotype"/>
+          <w:sz w:val="20"/>
+          <w:szCs w:val="20"/>
+        </w:rPr>
+        <w:t xml:space="preserve">. </w:t>
+        <w:br/>
+        <w:t xml:space="preserve"/>
+        <w:br/>
+        <w:t xml:space="preserve"/>
+      </w:r>
+      <w:r>
+        <w:rPr>
+          <w:rFonts w:ascii="Palatino Linotype" w:hAnsi="Palatino Linotype"/>
+          <w:b/>
+          <w:sz w:val="20"/>
+          <w:szCs w:val="20"/>
+        </w:rPr>
+        <w:t>Jail</w:t>
+      </w:r>
+      <w:proofErr w:type="gramEnd"/>
+      <w:r>
+        <w:rPr>
+          <w:rFonts w:ascii="Palatino Linotype" w:hAnsi="Palatino Linotype"/>
+          <w:b/>
+          <w:sz w:val="20"/>
+          <w:szCs w:val="20"/>
+        </w:rPr>
+        <w:t xml:space="preserve"> </w:t>
+      </w:r>
+      <w:r>
+        <w:rPr>
+          <w:rFonts w:ascii="Palatino Linotype" w:hAnsi="Palatino Linotype"/>
+          <w:b/>
+          <w:sz w:val="20"/>
+          <w:szCs w:val="20"/>
+        </w:rPr>
+        <w:t xml:space="preserve">Reporting</w:t>
+      </w:r>
+      <w:r>
+        <w:rPr>
+          <w:rFonts w:ascii="Palatino Linotype" w:hAnsi="Palatino Linotype"/>
+          <w:b/>
+          <w:sz w:val="20"/>
+          <w:szCs w:val="20"/>
+        </w:rPr>
+        <w:t xml:space="preserve"> Terms. </w:t>
+      </w:r>
+      <w:r>
+        <w:rPr>
+          <w:rFonts w:ascii="Palatino Linotype" w:hAnsi="Palatino Linotype"/>
+          <w:sz w:val="20"/>
+          <w:szCs w:val="20"/>
+        </w:rPr>
+        <w:t xml:space="preserve">Defendant’s report date is </w:t>
+      </w:r>
+      <w:r>
+        <w:rPr>
+          <w:rFonts w:ascii="Palatino Linotype" w:hAnsi="Palatino Linotype"/>
+          <w:b/>
+          <w:sz w:val="20"/>
+          <w:szCs w:val="20"/>
+        </w:rPr>
+        <w:t xml:space="preserve">March 23, 2022</w:t>
+      </w:r>
+      <w:r>
+        <w:rPr>
+          <w:rFonts w:ascii="Palatino Linotype" w:hAnsi="Palatino Linotype"/>
+          <w:b/>
+          <w:sz w:val="20"/>
+          <w:szCs w:val="20"/>
+        </w:rPr>
+        <w:t xml:space="preserve">, at 08:30 AM</w:t>
+      </w:r>
+      <w:r>
+        <w:rPr>
+          <w:rFonts w:ascii="Palatino Linotype" w:hAnsi="Palatino Linotype"/>
+          <w:sz w:val="20"/>
+          <w:szCs w:val="20"/>
+        </w:rPr>
+        <w:t xml:space="preserve">.</w:t>
+      </w:r>
+      <w:r>
+        <w:rPr>
+          <w:rFonts w:ascii="Palatino Linotype" w:hAnsi="Palatino Linotype"/>
+          <w:sz w:val="20"/>
+          <w:szCs w:val="20"/>
+        </w:rPr>
+        <w:t xml:space="preserve"> </w:t>
+      </w:r>
+      <w:r>
+        <w:rPr>
+          <w:rFonts w:ascii="Palatino Linotype" w:hAnsi="Palatino Linotype"/>
+          <w:sz w:val="20"/>
+          <w:szCs w:val="20"/>
+        </w:rPr>
+        <w:t xml:space="preserve"/>
+      </w:r>
+      <w:r>
+        <w:rPr>
+          <w:rFonts w:ascii="Palatino Linotype" w:hAnsi="Palatino Linotype"/>
+          <w:sz w:val="20"/>
+          <w:szCs w:val="20"/>
+        </w:rPr>
+        <w:t>Defendant</w:t>
+      </w:r>
+      <w:proofErr w:type="gramEnd"/>
+      <w:r>
+        <w:rPr>
+          <w:rFonts w:ascii="Palatino Linotype" w:hAnsi="Palatino Linotype"/>
+          <w:sz w:val="20"/>
+          <w:szCs w:val="20"/>
+        </w:rPr>
+        <w:t xml:space="preserve"> shall report to jail timely and sober.</w:t>
+      </w:r>
     </w:p>
     <w:p>
       <w:pPr>
+        <w:pStyle w:val="ListParagraph"/>
+        <w:numPr>
+          <w:ilvl w:val="0"/>
+          <w:numId w:val="3"/>
+        </w:numPr>
+        <w:jc w:val="both"/>
+        <w:rPr>
+          <w:rFonts w:ascii="Palatino Linotype" w:hAnsi="Palatino Linotype"/>
+          <w:sz w:val="20"/>
+          <w:szCs w:val="20"/>
+        </w:rPr>
+      </w:pPr>
+      <w:r>
+        <w:rPr>
+          <w:rFonts w:ascii="Palatino Linotype" w:hAnsi="Palatino Linotype"/>
+          <w:sz w:val="20"/>
+          <w:szCs w:val="20"/>
+        </w:rPr>
+        <w:t xml:space="preserve">The jail days imposed shall be served</w:t>
+      </w:r>
+      <w:r>
+        <w:rPr>
+          <w:rFonts w:ascii="Palatino Linotype" w:hAnsi="Palatino Linotype"/>
+          <w:sz w:val="20"/>
+          <w:szCs w:val="20"/>
+        </w:rPr>
+        <w:t xml:space="preserve"> as</w:t>
+      </w:r>
+      <w:r>
+        <w:rPr>
+          <w:rFonts w:ascii="Palatino Linotype" w:hAnsi="Palatino Linotype"/>
+          <w:sz w:val="20"/>
+          <w:szCs w:val="20"/>
+        </w:rPr>
+        <w:t xml:space="preserve"> </w:t>
+      </w:r>
+      <w:proofErr w:type="gramStart"/>
+      <w:r>
+        <w:rPr>
+          <w:rFonts w:ascii="Palatino Linotype" w:hAnsi="Palatino Linotype"/>
+          <w:sz w:val="20"/>
+          <w:szCs w:val="20"/>
+        </w:rPr>
+        <w:t xml:space="preserve">consecutive days. </w:t>
+      </w:r>
+      <w:r>
+        <w:rPr>
+          <w:rFonts w:ascii="Palatino Linotype" w:hAnsi="Palatino Linotype"/>
+          <w:sz w:val="20"/>
+          <w:szCs w:val="20"/>
+        </w:rPr>
+        <w:t xml:space="preserve"/>
+      </w:r>
+      <w:r>
+        <w:rPr>
+          <w:rFonts w:ascii="Palatino Linotype" w:hAnsi="Palatino Linotype"/>
+          <w:sz w:val="20"/>
+          <w:szCs w:val="20"/>
+        </w:rPr>
+        <w:t xml:space="preserve"/>
+      </w:r>
+      <w:r>
+        <w:rPr>
+          <w:rFonts w:ascii="Palatino Linotype" w:hAnsi="Palatino Linotype"/>
+          <w:sz w:val="20"/>
+          <w:szCs w:val="20"/>
+        </w:rPr>
+        <w:t xml:space="preserve"/>
+      </w:r>
+    </w:p>
+    <w:p>
+      <w:pPr>
+        <w:pStyle w:val="ListParagraph"/>
+        <w:numPr>
+          <w:ilvl w:val="0"/>
+          <w:numId w:val="3"/>
+        </w:numPr>
+        <w:jc w:val="both"/>
+        <w:rPr>
+          <w:rFonts w:ascii="Palatino Linotype" w:hAnsi="Palatino Linotype"/>
+          <w:sz w:val="20"/>
+          <w:szCs w:val="20"/>
+        </w:rPr>
+      </w:pPr>
+      <w:r>
+        <w:rPr>
+          <w:rFonts w:ascii="Palatino Linotype" w:hAnsi="Palatino Linotype"/>
+          <w:sz w:val="20"/>
+          <w:szCs w:val="20"/>
+        </w:rPr>
+        <w:t>Defendant shall timely pay, or dispute, confinement costs billed pursuant to R.C. 2929.37 or be subject to certificate of judgment by the Clerk.</w:t>
+      </w:r>
+      <w:r>
+        <w:rPr>
+          <w:rFonts w:ascii="Palatino Linotype" w:hAnsi="Palatino Linotype"/>
+          <w:sz w:val="20"/>
+          <w:szCs w:val="20"/>
+        </w:rPr>
+        <w:t xml:space="preserve"> </w:t>
+      </w:r>
+      <w:r>
+        <w:rPr>
+          <w:rFonts w:ascii="Palatino Linotype" w:hAnsi="Palatino Linotype"/>
+          <w:sz w:val="20"/>
+          <w:szCs w:val="20"/>
+        </w:rPr>
+        <w:t xml:space="preserve"/>
+        <w:br/>
+        <w:t xml:space="preserve"/>
+      </w:r>
+      <w:r>
+        <w:rPr>
+          <w:rFonts w:ascii="Palatino Linotype" w:hAnsi="Palatino Linotype"/>
+          <w:sz w:val="20"/>
+          <w:szCs w:val="20"/>
+        </w:rPr>
+        <w:t xml:space="preserve"/>
+      </w:r>
+    </w:p>
+    <w:p>
+      <w:pPr>
         <w:jc w:val="both"/>
         <w:rPr>
           <w:rFonts w:ascii="Palatino Linotype" w:hAnsi="Palatino Linotype"/>
@@ -2535,7 +2911,7 @@
           <w:sz w:val="20"/>
           <w:szCs w:val="20"/>
         </w:rPr>
-        <w:t xml:space="preserve">March 19, 2022</w:t>
+        <w:t xml:space="preserve">March 23, 2022</w:t>
       </w:r>
       <w:r>
         <w:rPr>
@@ -2834,13 +3210,14 @@
         </w:rPr>
         <w:tab/>
       </w:r>
-      <w:r>
-        <w:rPr>
-          <w:rFonts w:ascii="Palatino Linotype" w:hAnsi="Palatino Linotype"/>
-          <w:sz w:val="20"/>
-          <w:szCs w:val="20"/>
-        </w:rPr>
-        <w:t xml:space="preserve">Judge</w:t>
+      <w:proofErr w:type="gramStart"/>
+      <w:r>
+        <w:rPr>
+          <w:rFonts w:ascii="Palatino Linotype" w:hAnsi="Palatino Linotype"/>
+          <w:sz w:val="20"/>
+          <w:szCs w:val="20"/>
+        </w:rPr>
+        <w:t xml:space="preserve">Magistrate</w:t>
       </w:r>
       <w:r>
         <w:rPr>
@@ -2856,7 +3233,7 @@
           <w:sz w:val="20"/>
           <w:szCs w:val="20"/>
         </w:rPr>
-        <w:t xml:space="preserve">Marianne</w:t>
+        <w:t xml:space="preserve">Kevin</w:t>
       </w:r>
       <w:r>
         <w:rPr>
@@ -2872,7 +3249,7 @@
           <w:sz w:val="20"/>
           <w:szCs w:val="20"/>
         </w:rPr>
-        <w:t xml:space="preserve">Hemmeter</w:t>
+        <w:t xml:space="preserve">Pelanda</w:t>
       </w:r>
     </w:p>
     <w:p>
@@ -2908,62 +3285,72 @@
     <w:p>
       <w:pPr>
         <w:tabs>
-          <w:tab w:val="left" w:pos="-1080"/>
-          <w:tab w:val="left" w:pos="-720"/>
-          <w:tab w:val="left" w:pos="0"/>
-          <w:tab w:val="left" w:pos="720"/>
-          <w:tab w:val="left" w:pos="1440"/>
-          <w:tab w:val="left" w:pos="2160"/>
-          <w:tab w:val="left" w:pos="2880"/>
-          <w:tab w:val="left" w:pos="3600"/>
-          <w:tab w:val="left" w:pos="4320"/>
-          <w:tab w:val="left" w:pos="4680"/>
+          <w:tab w:val="center" w:pos="4680"/>
         </w:tabs>
-        <w:rPr>
-          <w:rFonts w:ascii="Palatino Linotype" w:hAnsi="Palatino Linotype"/>
-          <w:sz w:val="16"/>
-          <w:szCs w:val="16"/>
-        </w:rPr>
-      </w:pPr>
-      <w:r>
-        <w:rPr>
-          <w:rFonts w:ascii="Palatino Linotype" w:hAnsi="Palatino Linotype"/>
-          <w:sz w:val="16"/>
-          <w:szCs w:val="16"/>
-        </w:rPr>
-        <w:t>Copies served by Dep. Clerk ___________</w:t>
-      </w:r>
-      <w:r>
-        <w:rPr>
-          <w:rFonts w:ascii="Palatino Linotype" w:hAnsi="Palatino Linotype"/>
-          <w:sz w:val="16"/>
-          <w:szCs w:val="16"/>
-        </w:rPr>
-        <w:t>________________</w:t>
-      </w:r>
-      <w:r>
-        <w:rPr>
-          <w:rFonts w:ascii="Palatino Linotype" w:hAnsi="Palatino Linotype"/>
-          <w:sz w:val="16"/>
-          <w:szCs w:val="16"/>
-        </w:rPr>
-        <w:t xml:space="preserve"> on the following date ___________</w:t>
-      </w:r>
-      <w:r>
-        <w:rPr>
-          <w:rFonts w:ascii="Palatino Linotype" w:hAnsi="Palatino Linotype"/>
-          <w:sz w:val="16"/>
-          <w:szCs w:val="16"/>
-        </w:rPr>
-        <w:t xml:space="preserve">_________</w:t>
-      </w:r>
-      <w:r>
-        <w:rPr>
-          <w:rFonts w:ascii="Palatino Linotype" w:hAnsi="Palatino Linotype"/>
-          <w:sz w:val="16"/>
-          <w:szCs w:val="16"/>
-        </w:rPr>
-        <w:t xml:space="preserve"> to:</w:t>
+        <w:jc w:val="both"/>
+        <w:rPr>
+          <w:rFonts w:ascii="Palatino Linotype" w:hAnsi="Palatino Linotype"/>
+          <w:b/>
+          <w:bCs/>
+          <w:i/>
+          <w:sz w:val="19"/>
+          <w:szCs w:val="19"/>
+        </w:rPr>
+      </w:pPr>
+      <w:r>
+        <w:rPr>
+          <w:rFonts w:ascii="Palatino Linotype" w:hAnsi="Palatino Linotype"/>
+          <w:b/>
+          <w:bCs/>
+          <w:i/>
+          <w:sz w:val="19"/>
+          <w:szCs w:val="19"/>
+        </w:rPr>
+        <w:t xml:space="preserve">Pursuant to Criminal Rule 19(D) and Traffic Rule 14, written objections to this magistrate’s decision must be filed within </w:t>
+      </w:r>
+      <w:r>
+        <w:rPr>
+          <w:rFonts w:ascii="Palatino Linotype" w:hAnsi="Palatino Linotype"/>
+          <w:b/>
+          <w:bCs/>
+          <w:i/>
+          <w:sz w:val="19"/>
+          <w:szCs w:val="19"/>
+        </w:rPr>
+        <w:t>14</w:t>
+      </w:r>
+      <w:r>
+        <w:rPr>
+          <w:rFonts w:ascii="Palatino Linotype" w:hAnsi="Palatino Linotype"/>
+          <w:b/>
+          <w:bCs/>
+          <w:i/>
+          <w:sz w:val="19"/>
+          <w:szCs w:val="19"/>
+        </w:rPr>
+        <w:t xml:space="preserve"> days of the filing of this decision. Any objections must state with specificity the grounds of the objections. </w:t>
+      </w:r>
+      <w:r>
+        <w:rPr>
+          <w:rFonts w:ascii="Palatino Linotype" w:hAnsi="Palatino Linotype"/>
+          <w:b/>
+          <w:bCs/>
+          <w:i/>
+          <w:sz w:val="19"/>
+          <w:szCs w:val="19"/>
+        </w:rPr>
+        <w:t xml:space="preserve">A party shall not assign as error on appeal the court’s adoption of this decision unless the party timely </w:t>
+      </w:r>
+      <w:r>
+        <w:rPr>
+          <w:rFonts w:ascii="Palatino Linotype" w:hAnsi="Palatino Linotype"/>
+          <w:b/>
+          <w:bCs/>
+          <w:i/>
+          <w:sz w:val="19"/>
+          <w:szCs w:val="19"/>
+        </w:rPr>
+        <w:t>files objections.</w:t>
       </w:r>
     </w:p>
     <w:p>
@@ -2982,25 +3369,17 @@
         </w:tabs>
         <w:rPr>
           <w:rFonts w:ascii="Palatino Linotype" w:hAnsi="Palatino Linotype"/>
-          <w:sz w:val="16"/>
-          <w:szCs w:val="16"/>
-        </w:rPr>
-      </w:pPr>
-      <w:r>
-        <w:rPr>
-          <w:rFonts w:ascii="Palatino Linotype" w:hAnsi="Palatino Linotype"/>
-          <w:sz w:val="16"/>
-          <w:szCs w:val="16"/>
-        </w:rPr>
-        <w:t xml:space="preserve">Prosecutor’s Office: PS    </w:t>
-      </w:r>
-      <w:r>
-        <w:rPr>
-          <w:rFonts w:ascii="Palatino Linotype" w:hAnsi="Palatino Linotype"/>
-          <w:sz w:val="16"/>
-          <w:szCs w:val="16"/>
-        </w:rPr>
-        <w:t xml:space="preserve">OM     EM; Defendant’s Attorney: PS     OM     EM; Sarah Straub: PS     OM     EM;</w:t>
+          <w:sz w:val="20"/>
+          <w:szCs w:val="20"/>
+        </w:rPr>
+      </w:pPr>
+      <w:r>
+        <w:rPr>
+          <w:rFonts w:ascii="Palatino Linotype" w:hAnsi="Palatino Linotype"/>
+          <w:sz w:val="20"/>
+          <w:szCs w:val="20"/>
+        </w:rPr>
+        <w:t xml:space="preserve"/>
       </w:r>
     </w:p>
     <w:p>
@@ -3029,7 +3408,7 @@
           <w:sz w:val="16"/>
           <w:szCs w:val="16"/>
         </w:rPr>
-        <w:t xml:space="preserve"/>
+        <w:t>Copies served by Dep. Clerk ___________</w:t>
       </w:r>
       <w:r>
         <w:rPr>
@@ -3037,7 +3416,114 @@
           <w:sz w:val="16"/>
           <w:szCs w:val="16"/>
         </w:rPr>
+        <w:t>________________</w:t>
+      </w:r>
+      <w:r>
+        <w:rPr>
+          <w:rFonts w:ascii="Palatino Linotype" w:hAnsi="Palatino Linotype"/>
+          <w:sz w:val="16"/>
+          <w:szCs w:val="16"/>
+        </w:rPr>
+        <w:t xml:space="preserve"> on the following date ___________</w:t>
+      </w:r>
+      <w:r>
+        <w:rPr>
+          <w:rFonts w:ascii="Palatino Linotype" w:hAnsi="Palatino Linotype"/>
+          <w:sz w:val="16"/>
+          <w:szCs w:val="16"/>
+        </w:rPr>
+        <w:t xml:space="preserve">_________</w:t>
+      </w:r>
+      <w:r>
+        <w:rPr>
+          <w:rFonts w:ascii="Palatino Linotype" w:hAnsi="Palatino Linotype"/>
+          <w:sz w:val="16"/>
+          <w:szCs w:val="16"/>
+        </w:rPr>
+        <w:t xml:space="preserve"> to:</w:t>
+      </w:r>
+    </w:p>
+    <w:p>
+      <w:pPr>
+        <w:tabs>
+          <w:tab w:val="left" w:pos="-1080"/>
+          <w:tab w:val="left" w:pos="-720"/>
+          <w:tab w:val="left" w:pos="0"/>
+          <w:tab w:val="left" w:pos="720"/>
+          <w:tab w:val="left" w:pos="1440"/>
+          <w:tab w:val="left" w:pos="2160"/>
+          <w:tab w:val="left" w:pos="2880"/>
+          <w:tab w:val="left" w:pos="3600"/>
+          <w:tab w:val="left" w:pos="4320"/>
+          <w:tab w:val="left" w:pos="4680"/>
+        </w:tabs>
+        <w:rPr>
+          <w:rFonts w:ascii="Palatino Linotype" w:hAnsi="Palatino Linotype"/>
+          <w:sz w:val="16"/>
+          <w:szCs w:val="16"/>
+        </w:rPr>
+      </w:pPr>
+      <w:r>
+        <w:rPr>
+          <w:rFonts w:ascii="Palatino Linotype" w:hAnsi="Palatino Linotype"/>
+          <w:sz w:val="16"/>
+          <w:szCs w:val="16"/>
+        </w:rPr>
+        <w:t xml:space="preserve">Prosecutor’s Office: PS    </w:t>
+      </w:r>
+      <w:r>
+        <w:rPr>
+          <w:rFonts w:ascii="Palatino Linotype" w:hAnsi="Palatino Linotype"/>
+          <w:sz w:val="16"/>
+          <w:szCs w:val="16"/>
+        </w:rPr>
+        <w:t xml:space="preserve">OM     EM; Defendant’s Attorney: PS     OM     EM; </w:t>
+      </w:r>
+      <w:proofErr w:type="gramStart"/>
+      <w:r>
+        <w:rPr>
+          <w:rFonts w:ascii="Palatino Linotype" w:hAnsi="Palatino Linotype"/>
+          <w:sz w:val="16"/>
+          <w:szCs w:val="16"/>
+        </w:rPr>
+        <w:t xml:space="preserve">Sarah Straub: PS     OM     EM;</w:t>
+      </w:r>
+    </w:p>
+    <w:p>
+      <w:pPr>
+        <w:tabs>
+          <w:tab w:val="left" w:pos="-1080"/>
+          <w:tab w:val="left" w:pos="-720"/>
+          <w:tab w:val="left" w:pos="0"/>
+          <w:tab w:val="left" w:pos="720"/>
+          <w:tab w:val="left" w:pos="1440"/>
+          <w:tab w:val="left" w:pos="2160"/>
+          <w:tab w:val="left" w:pos="2880"/>
+          <w:tab w:val="left" w:pos="3600"/>
+          <w:tab w:val="left" w:pos="4320"/>
+          <w:tab w:val="left" w:pos="4680"/>
+        </w:tabs>
+        <w:rPr>
+          <w:rFonts w:ascii="Palatino Linotype" w:hAnsi="Palatino Linotype"/>
+          <w:sz w:val="16"/>
+          <w:szCs w:val="16"/>
+        </w:rPr>
+      </w:pPr>
+      <w:r>
+        <w:rPr>
+          <w:rFonts w:ascii="Palatino Linotype" w:hAnsi="Palatino Linotype"/>
+          <w:sz w:val="16"/>
+          <w:szCs w:val="16"/>
+        </w:rPr>
         <w:t xml:space="preserve"/>
+      </w:r>
+      <w:r>
+        <w:rPr>
+          <w:rFonts w:ascii="Palatino Linotype" w:hAnsi="Palatino Linotype"/>
+          <w:sz w:val="16"/>
+          <w:szCs w:val="16"/>
+        </w:rPr>
+        <w:t xml:space="preserve">County Jail: PS   EM;</w:t>
       </w:r>
     </w:p>
     <w:p>
@@ -3294,7 +3780,15 @@
                 <w:sz w:val="20"/>
                 <w:szCs w:val="20"/>
               </w:rPr>
-              <w:t xml:space="preserve">Final Judgment Entry 21TRC10109</w:t>
+              <w:t xml:space="preserve">Magistrate Decision</w:t>
+            </w:r>
+            <w:r>
+              <w:rPr>
+                <w:rFonts w:ascii="Palatino Linotype" w:hAnsi="Palatino Linotype"/>
+                <w:sz w:val="20"/>
+                <w:szCs w:val="20"/>
+              </w:rPr>
+              <w:t xml:space="preserve"> 21TRC10109</w:t>
             </w:r>
           </w:p>
         </w:sdtContent>

</xml_diff>